<commit_message>
Adiciona comentários e funções
</commit_message>
<xml_diff>
--- a/M_Documentacao_Cleis.docx
+++ b/M_Documentacao_Cleis.docx
@@ -1088,14 +1088,6 @@
     </w:p>
     <w:p>
       <w:pPr>
-        <w:pStyle w:val="Ttulo1"/>
-      </w:pPr>
-      <w:r>
-        <w:t>1 – Mundo Comum</w:t>
-      </w:r>
-    </w:p>
-    <w:p>
-      <w:pPr>
         <w:jc w:val="both"/>
       </w:pPr>
       <w:r>
@@ -1110,7 +1102,27 @@
       </w:r>
       <w:proofErr w:type="spellEnd"/>
       <w:r>
-        <w:t>, empresa de pequeno porte que atua no ramo de filmes e séries, foi criada por Tadeu em 2019 na região da Paulista em São Paulo. Tadeu tem uma equipe de parceiros que desejam realizar a divulgação de novos lançamentos por ano.</w:t>
+        <w:t>, empresa de pequeno porte que atua no ramo de filmes e séries deseja realizar a divulgação de novos lançamentos</w:t>
+      </w:r>
+      <w:r>
+        <w:t xml:space="preserve"> desses entretenimentos</w:t>
+      </w:r>
+      <w:r>
+        <w:t xml:space="preserve"> por ano</w:t>
+      </w:r>
+      <w:r>
+        <w:t xml:space="preserve"> por meio</w:t>
+      </w:r>
+      <w:r>
+        <w:t xml:space="preserve"> de um aplicativo mobile.</w:t>
+      </w:r>
+    </w:p>
+    <w:p>
+      <w:pPr>
+        <w:pStyle w:val="cabealho1"/>
+      </w:pPr>
+      <w:r>
+        <w:t>Objetivo</w:t>
       </w:r>
     </w:p>
     <w:p>
@@ -1118,32 +1130,16 @@
         <w:jc w:val="both"/>
       </w:pPr>
       <w:r>
-        <w:t>Sua empresa, por ser nova, realiza a divulgação apenas pelas redes sociais, porém deseja realizar a divulgação por sua página na internet e através de um aplicativo mobile.</w:t>
-      </w:r>
-    </w:p>
-    <w:p>
-      <w:pPr>
-        <w:pStyle w:val="Ttulo1"/>
-        <w:jc w:val="both"/>
-      </w:pPr>
-      <w:r>
-        <w:t>2 – Chamado para a Aventura</w:t>
-      </w:r>
-    </w:p>
-    <w:p>
-      <w:pPr>
-        <w:jc w:val="both"/>
-      </w:pPr>
-      <w:r>
-        <w:t>Tadeu lhe contratou para desenvolver um sistema web/mobile integrado onde seja possível realizar a gestão de todos os lançamentos de maneira integrada e otimizada.</w:t>
-      </w:r>
-    </w:p>
-    <w:p>
-      <w:pPr>
-        <w:jc w:val="both"/>
-      </w:pPr>
-      <w:r>
-        <w:t>Tadeu levantou os seguintes requisitos:</w:t>
+        <w:t>D</w:t>
+      </w:r>
+      <w:r>
+        <w:t>esenvolver um sistema web/mobile integrado onde seja possível realizar a gestão de todos os lançamentos de maneira integrada e otimizada</w:t>
+      </w:r>
+      <w:r>
+        <w:t xml:space="preserve"> com </w:t>
+      </w:r>
+      <w:r>
+        <w:t>os seguintes requisitos:</w:t>
       </w:r>
     </w:p>
     <w:p>
@@ -1153,12 +1149,20 @@
       <w:r>
         <w:t>Sistema Web</w:t>
       </w:r>
+      <w:bookmarkStart w:id="3" w:name="_GoBack"/>
+      <w:bookmarkEnd w:id="3"/>
     </w:p>
     <w:p>
       <w:pPr>
         <w:pStyle w:val="Ttulo3"/>
-      </w:pPr>
-      <w:r>
+        <w:rPr>
+          <w:color w:val="0070C0"/>
+        </w:rPr>
+      </w:pPr>
+      <w:r>
+        <w:rPr>
+          <w:color w:val="0070C0"/>
+        </w:rPr>
         <w:t>Perfis de usuário:</w:t>
       </w:r>
     </w:p>
@@ -1201,8 +1205,14 @@
     <w:p>
       <w:pPr>
         <w:pStyle w:val="Ttulo3"/>
-      </w:pPr>
-      <w:r>
+        <w:rPr>
+          <w:color w:val="0070C0"/>
+        </w:rPr>
+      </w:pPr>
+      <w:r>
+        <w:rPr>
+          <w:color w:val="0070C0"/>
+        </w:rPr>
         <w:t>Funcionalidades</w:t>
       </w:r>
     </w:p>
@@ -1280,8 +1290,14 @@
     <w:p>
       <w:pPr>
         <w:pStyle w:val="Ttulo3"/>
-      </w:pPr>
-      <w:r>
+        <w:rPr>
+          <w:color w:val="0070C0"/>
+        </w:rPr>
+      </w:pPr>
+      <w:r>
+        <w:rPr>
+          <w:color w:val="0070C0"/>
+        </w:rPr>
         <w:t>Perfis de usuário:</w:t>
       </w:r>
     </w:p>
@@ -1324,8 +1340,14 @@
     <w:p>
       <w:pPr>
         <w:pStyle w:val="Ttulo3"/>
-      </w:pPr>
-      <w:r>
+        <w:rPr>
+          <w:color w:val="0070C0"/>
+        </w:rPr>
+      </w:pPr>
+      <w:r>
+        <w:rPr>
+          <w:color w:val="0070C0"/>
+        </w:rPr>
         <w:t>Funcionalidades</w:t>
       </w:r>
     </w:p>
@@ -1356,9 +1378,14 @@
     <w:p>
       <w:pPr>
         <w:pStyle w:val="Ttulo3"/>
-      </w:pPr>
-      <w:r>
-        <w:lastRenderedPageBreak/>
+        <w:rPr>
+          <w:color w:val="0070C0"/>
+        </w:rPr>
+      </w:pPr>
+      <w:r>
+        <w:rPr>
+          <w:color w:val="0070C0"/>
+        </w:rPr>
         <w:t>Itens Extras (Web)</w:t>
       </w:r>
     </w:p>
@@ -1427,6 +1454,7 @@
         </w:numPr>
       </w:pPr>
       <w:r>
+        <w:lastRenderedPageBreak/>
         <w:t>O cliente poderá selecionar somente por mês de lançamento;</w:t>
       </w:r>
     </w:p>
@@ -1453,8 +1481,14 @@
     <w:p>
       <w:pPr>
         <w:pStyle w:val="Ttulo3"/>
-      </w:pPr>
-      <w:r>
+        <w:rPr>
+          <w:color w:val="0070C0"/>
+        </w:rPr>
+      </w:pPr>
+      <w:r>
+        <w:rPr>
+          <w:color w:val="0070C0"/>
+        </w:rPr>
         <w:t>Itens Extras (Mobile)</w:t>
       </w:r>
     </w:p>
@@ -1490,872 +1524,16 @@
         <w:t>Os usuários poderão filtrar por plataforma/mídia/gênero;</w:t>
       </w:r>
     </w:p>
-    <w:p>
-      <w:pPr>
-        <w:pStyle w:val="Ttulo2"/>
-      </w:pPr>
-      <w:r>
-        <w:t>SPRINT 1 – Banco de Dados</w:t>
-      </w:r>
-    </w:p>
-    <w:p>
-      <w:r>
-        <w:t xml:space="preserve">A empresa </w:t>
-      </w:r>
-      <w:proofErr w:type="spellStart"/>
-      <w:r>
-        <w:t>OpFlix</w:t>
-      </w:r>
-      <w:proofErr w:type="spellEnd"/>
-      <w:r>
-        <w:t xml:space="preserve"> contratou você para desenvolver sua solução em software. De acordo com a cultura de desenvolvimento de softwares criadas Escola SENAI de Informática, o primeiro passo para a construção do sistema é desenvolver a modelagem do banco de dados que será utilizada pelo sistema em seus modelos conceitual, lógico e físico.</w:t>
-      </w:r>
-    </w:p>
-    <w:p>
-      <w:r>
-        <w:t>Para ajudar na construção da modelagem, Tadeu disponibilizou as planilhas onde guardava os dados administrativos da empresa, com informações referentes a: usuários cadastrados, parceiros e clientes. Você utilizará estes documentos como base para a construção do banco e dados.</w:t>
-      </w:r>
-    </w:p>
     <w:p/>
     <w:p>
       <w:pPr>
-        <w:pStyle w:val="Ttulo3"/>
-      </w:pPr>
-      <w:r>
-        <w:t>Capacidades e critérios</w:t>
-      </w:r>
-    </w:p>
-    <w:p/>
-    <w:p>
-      <w:r>
-        <w:t>Os critérios estão em vermelho abaixo de cada capacidade</w:t>
-      </w:r>
-    </w:p>
-    <w:p/>
-    <w:p>
-      <w:pPr>
-        <w:rPr>
-          <w:i/>
-        </w:rPr>
-      </w:pPr>
-      <w:r>
-        <w:rPr>
-          <w:i/>
-        </w:rPr>
-        <w:t>Banco de Dados</w:t>
-      </w:r>
-    </w:p>
-    <w:p>
-      <w:r>
-        <w:t>1. Identificar as características de banco de dados relacionais e não-relacionais</w:t>
-      </w:r>
-    </w:p>
-    <w:p>
-      <w:pPr>
-        <w:rPr>
-          <w:color w:val="FF0000"/>
-          <w:sz w:val="18"/>
-        </w:rPr>
-      </w:pPr>
-      <w:r>
-        <w:rPr>
-          <w:color w:val="FF0000"/>
-          <w:sz w:val="18"/>
-        </w:rPr>
-        <w:t>Definiu corretamente a importância do banco de dados</w:t>
-      </w:r>
-    </w:p>
-    <w:p>
-      <w:pPr>
-        <w:rPr>
-          <w:color w:val="FF0000"/>
-          <w:sz w:val="18"/>
-        </w:rPr>
-      </w:pPr>
-      <w:r>
-        <w:rPr>
-          <w:color w:val="FF0000"/>
-          <w:sz w:val="18"/>
-        </w:rPr>
-        <w:t>Definiu corretamente o que é banco de dados relacionais</w:t>
-      </w:r>
-    </w:p>
-    <w:p>
-      <w:pPr>
-        <w:rPr>
-          <w:color w:val="00B0F0"/>
-          <w:sz w:val="18"/>
-        </w:rPr>
-      </w:pPr>
-      <w:r>
-        <w:rPr>
-          <w:color w:val="00B0F0"/>
-          <w:sz w:val="18"/>
-        </w:rPr>
-        <w:t>Identificou as diferenças entre bancos de dados relacionais e não-relacionais</w:t>
-      </w:r>
-    </w:p>
-    <w:p>
-      <w:r>
-        <w:t>2. Configurar o ambiente para utilização de banco de dados relacional</w:t>
-      </w:r>
-    </w:p>
-    <w:p>
-      <w:pPr>
-        <w:rPr>
-          <w:color w:val="FF0000"/>
-          <w:sz w:val="18"/>
-        </w:rPr>
-      </w:pPr>
-      <w:r>
-        <w:rPr>
-          <w:color w:val="FF0000"/>
-          <w:sz w:val="18"/>
-        </w:rPr>
-        <w:t>Conectou-se corretamente ao banco de dados local</w:t>
-      </w:r>
-    </w:p>
-    <w:p>
-      <w:pPr>
-        <w:rPr>
-          <w:color w:val="00B0F0"/>
-          <w:sz w:val="18"/>
-        </w:rPr>
-      </w:pPr>
-      <w:r>
-        <w:rPr>
-          <w:color w:val="00B0F0"/>
-          <w:sz w:val="18"/>
-        </w:rPr>
-        <w:t>Liberou o acesso remoto para acesso externo</w:t>
-      </w:r>
-    </w:p>
-    <w:p>
-      <w:r>
-        <w:t>4. Elaborar diagramas de modelagem do banco de dados de acordo com a arquitetura definida (3)</w:t>
-      </w:r>
-    </w:p>
-    <w:p>
-      <w:pPr>
-        <w:rPr>
-          <w:color w:val="FF0000"/>
-          <w:sz w:val="18"/>
-        </w:rPr>
-      </w:pPr>
-      <w:r>
-        <w:rPr>
-          <w:color w:val="FF0000"/>
-          <w:sz w:val="18"/>
-        </w:rPr>
-        <w:t>Exportou o diagrama de modelo lógico de acordo com a situação problema</w:t>
-      </w:r>
-    </w:p>
-    <w:p>
-      <w:pPr>
-        <w:rPr>
-          <w:color w:val="00B0F0"/>
-          <w:sz w:val="18"/>
-        </w:rPr>
-      </w:pPr>
-      <w:r>
-        <w:rPr>
-          <w:color w:val="00B0F0"/>
-          <w:sz w:val="18"/>
-        </w:rPr>
-        <w:lastRenderedPageBreak/>
-        <w:t xml:space="preserve">Exportou o diagrama de modelo conceitual de acordo com a </w:t>
-      </w:r>
-      <w:r>
-        <w:rPr>
-          <w:color w:val="00B0F0"/>
-          <w:sz w:val="18"/>
-        </w:rPr>
-        <w:t>situação problema</w:t>
-      </w:r>
-      <w:r>
-        <w:rPr>
-          <w:color w:val="00B0F0"/>
-          <w:sz w:val="18"/>
-        </w:rPr>
-        <w:t xml:space="preserve"> </w:t>
-      </w:r>
-    </w:p>
-    <w:p>
-      <w:pPr>
-        <w:rPr>
-          <w:color w:val="FF0000"/>
-          <w:sz w:val="18"/>
-        </w:rPr>
-      </w:pPr>
-      <w:r>
-        <w:rPr>
-          <w:color w:val="FF0000"/>
-          <w:sz w:val="18"/>
-        </w:rPr>
-        <w:t>Exportou o diagrama de modelo físico de acordo com a situação problema</w:t>
-      </w:r>
-    </w:p>
-    <w:p>
-      <w:r>
-        <w:t>7. Documentar a estrutura do banco de dados por meio de dicionário de dados</w:t>
-      </w:r>
-    </w:p>
-    <w:p>
-      <w:pPr>
-        <w:rPr>
-          <w:color w:val="FF0000"/>
-          <w:sz w:val="18"/>
-        </w:rPr>
-      </w:pPr>
-      <w:r>
-        <w:rPr>
-          <w:color w:val="FF0000"/>
-          <w:sz w:val="18"/>
-        </w:rPr>
-        <w:t>Criou o arquivo de documentação para entrega ao cliente conforme solicitado na situação problema</w:t>
-      </w:r>
-    </w:p>
-    <w:p>
-      <w:pPr>
-        <w:rPr>
-          <w:color w:val="FF0000"/>
-          <w:sz w:val="18"/>
-        </w:rPr>
-      </w:pPr>
-      <w:r>
-        <w:rPr>
-          <w:color w:val="FF0000"/>
-          <w:sz w:val="18"/>
-        </w:rPr>
-        <w:t>Incluiu as modelagens no arquivo de documentação conforme solicitado no item 4</w:t>
-      </w:r>
-    </w:p>
-    <w:p>
-      <w:pPr>
-        <w:rPr>
-          <w:color w:val="00B0F0"/>
-          <w:sz w:val="18"/>
-        </w:rPr>
-      </w:pPr>
-      <w:r>
-        <w:rPr>
-          <w:color w:val="00B0F0"/>
-          <w:sz w:val="18"/>
-        </w:rPr>
-        <w:t>Descreveu corretamente as descrições das modelagens</w:t>
-      </w:r>
-    </w:p>
-    <w:p>
-      <w:r>
-        <w:t>3. Utilizar tipos de dados para definição dos atributos do banco de dados</w:t>
-      </w:r>
-    </w:p>
-    <w:p>
-      <w:pPr>
-        <w:rPr>
-          <w:color w:val="FF0000"/>
-          <w:sz w:val="18"/>
-        </w:rPr>
-      </w:pPr>
-      <w:r>
-        <w:rPr>
-          <w:color w:val="FF0000"/>
-          <w:sz w:val="18"/>
-        </w:rPr>
-        <w:t>Utilizou os tipos de dados corretos para os campos das tabelas (</w:t>
-      </w:r>
-      <w:r>
-        <w:rPr>
-          <w:color w:val="FF0000"/>
-          <w:sz w:val="18"/>
-        </w:rPr>
-        <w:t>usuários, lançamentos, categoria</w:t>
-      </w:r>
-      <w:r>
-        <w:rPr>
-          <w:color w:val="FF0000"/>
-          <w:sz w:val="18"/>
-        </w:rPr>
-        <w:t>)</w:t>
-      </w:r>
-    </w:p>
-    <w:p>
-      <w:pPr>
-        <w:rPr>
-          <w:color w:val="00B0F0"/>
-          <w:sz w:val="18"/>
-        </w:rPr>
-      </w:pPr>
-      <w:r>
-        <w:rPr>
-          <w:color w:val="00B0F0"/>
-          <w:sz w:val="18"/>
-        </w:rPr>
-        <w:t>Utilizou os tipos de dados corretos para os campos das tabelas (</w:t>
-      </w:r>
-      <w:proofErr w:type="spellStart"/>
-      <w:r>
-        <w:rPr>
-          <w:color w:val="00B0F0"/>
-          <w:sz w:val="18"/>
-        </w:rPr>
-        <w:t>midias</w:t>
-      </w:r>
-      <w:proofErr w:type="spellEnd"/>
-      <w:r>
-        <w:rPr>
-          <w:color w:val="00B0F0"/>
-          <w:sz w:val="18"/>
-        </w:rPr>
-        <w:t>)</w:t>
-      </w:r>
-    </w:p>
-    <w:p>
-      <w:pPr>
-        <w:rPr>
-          <w:color w:val="00B0F0"/>
-          <w:sz w:val="18"/>
-        </w:rPr>
-      </w:pPr>
-      <w:r>
-        <w:rPr>
-          <w:color w:val="00B0F0"/>
-          <w:sz w:val="18"/>
-        </w:rPr>
-        <w:t>Utilizou o default para deixar um valor padrão para o valor na tabela de consultas</w:t>
-      </w:r>
-    </w:p>
-    <w:p>
-      <w:r>
-        <w:t>5. Utilizar relacionamentos entre as tabelas do banco de dados</w:t>
-      </w:r>
-    </w:p>
-    <w:p>
-      <w:pPr>
-        <w:rPr>
-          <w:color w:val="FF0000"/>
-          <w:sz w:val="18"/>
-        </w:rPr>
-      </w:pPr>
-      <w:r>
-        <w:rPr>
-          <w:color w:val="FF0000"/>
-          <w:sz w:val="18"/>
-        </w:rPr>
-        <w:t>Relacionou as tabelas de acordo com a situação problema (lançamentos com categorias)</w:t>
-      </w:r>
-    </w:p>
-    <w:p>
-      <w:pPr>
-        <w:rPr>
-          <w:color w:val="00B0F0"/>
-          <w:sz w:val="18"/>
-        </w:rPr>
-      </w:pPr>
-      <w:r>
-        <w:rPr>
-          <w:color w:val="00B0F0"/>
-          <w:sz w:val="18"/>
-        </w:rPr>
-        <w:t xml:space="preserve">Relacionou as tabelas de acordo com a situação problema (lançamentos com </w:t>
-      </w:r>
-      <w:r>
-        <w:rPr>
-          <w:color w:val="00B0F0"/>
-          <w:sz w:val="18"/>
-        </w:rPr>
-        <w:t>mídias, usuários com seus favoritos</w:t>
-      </w:r>
-      <w:r>
-        <w:rPr>
-          <w:color w:val="00B0F0"/>
-          <w:sz w:val="18"/>
-        </w:rPr>
-        <w:t>)</w:t>
-      </w:r>
-    </w:p>
-    <w:p>
-      <w:pPr>
-        <w:rPr>
-          <w:color w:val="00B0F0"/>
-          <w:sz w:val="18"/>
-        </w:rPr>
-      </w:pPr>
-      <w:r>
-        <w:rPr>
-          <w:color w:val="00B0F0"/>
-          <w:sz w:val="18"/>
-        </w:rPr>
-        <w:t>Definiu as chaves primárias de todas as tabelas de acordo com a situação problema</w:t>
-      </w:r>
-    </w:p>
-    <w:p>
-      <w:r>
-        <w:t>9. Utilizar linguagem de definição de dados (DDL)</w:t>
-      </w:r>
-    </w:p>
-    <w:p>
-      <w:pPr>
-        <w:rPr>
-          <w:color w:val="FF0000"/>
-          <w:sz w:val="18"/>
-        </w:rPr>
-      </w:pPr>
-      <w:r>
-        <w:rPr>
-          <w:color w:val="FF0000"/>
-          <w:sz w:val="18"/>
-        </w:rPr>
-        <w:t>Criou todas as tabelas de acordo com a situação problema (usuários, lançamentos, categorias)</w:t>
-      </w:r>
-    </w:p>
-    <w:p>
-      <w:r>
-        <w:t>10. Utilizar linguagem de manipulação de dados (DML)</w:t>
-      </w:r>
-    </w:p>
-    <w:p>
-      <w:pPr>
-        <w:rPr>
-          <w:color w:val="FF0000"/>
-          <w:sz w:val="18"/>
-        </w:rPr>
-      </w:pPr>
-      <w:r>
-        <w:rPr>
-          <w:color w:val="FF0000"/>
-          <w:sz w:val="18"/>
-        </w:rPr>
-        <w:t>Inseriu os dados na tabela de usuários de</w:t>
-      </w:r>
-      <w:r>
-        <w:rPr>
-          <w:color w:val="FF0000"/>
-          <w:sz w:val="18"/>
-        </w:rPr>
-        <w:t xml:space="preserve"> acordo com as colunas criadas no item 9 e especificadas na situação problema</w:t>
-      </w:r>
-    </w:p>
-    <w:p>
-      <w:pPr>
-        <w:rPr>
-          <w:color w:val="FF0000"/>
-          <w:sz w:val="18"/>
-        </w:rPr>
-      </w:pPr>
-      <w:r>
-        <w:rPr>
-          <w:color w:val="FF0000"/>
-          <w:sz w:val="18"/>
-        </w:rPr>
-        <w:t>Atualizou os dados conforme especificação do cliente</w:t>
-      </w:r>
-    </w:p>
-    <w:p>
-      <w:pPr>
-        <w:rPr>
-          <w:color w:val="00B0F0"/>
-          <w:sz w:val="18"/>
-        </w:rPr>
-      </w:pPr>
-      <w:r>
-        <w:rPr>
-          <w:color w:val="00B0F0"/>
-          <w:sz w:val="18"/>
-        </w:rPr>
-        <w:t xml:space="preserve">Atualizou os registros da tabela de </w:t>
-      </w:r>
-      <w:r>
-        <w:rPr>
-          <w:color w:val="00B0F0"/>
-          <w:sz w:val="18"/>
-        </w:rPr>
-        <w:t>categorias</w:t>
-      </w:r>
-      <w:r>
-        <w:rPr>
-          <w:color w:val="00B0F0"/>
-          <w:sz w:val="18"/>
-        </w:rPr>
-        <w:t xml:space="preserve"> de acordo com a especificação do cliente</w:t>
-      </w:r>
-    </w:p>
-    <w:p>
-      <w:r>
-        <w:t>6. Normalizar a estrutura do banco de dados</w:t>
-      </w:r>
-    </w:p>
-    <w:p>
-      <w:pPr>
-        <w:rPr>
-          <w:color w:val="FF0000"/>
-          <w:sz w:val="18"/>
-        </w:rPr>
-      </w:pPr>
-      <w:r>
-        <w:rPr>
-          <w:color w:val="FF0000"/>
-          <w:sz w:val="18"/>
-        </w:rPr>
-        <w:t>Utilizou a primeira</w:t>
-      </w:r>
-      <w:r>
-        <w:rPr>
-          <w:color w:val="FF0000"/>
-          <w:sz w:val="18"/>
-        </w:rPr>
-        <w:t>, a segunda e terceira</w:t>
-      </w:r>
-      <w:r>
-        <w:rPr>
-          <w:color w:val="FF0000"/>
-          <w:sz w:val="18"/>
-        </w:rPr>
-        <w:t xml:space="preserve"> forma</w:t>
-      </w:r>
-      <w:r>
-        <w:rPr>
-          <w:color w:val="FF0000"/>
-          <w:sz w:val="18"/>
-        </w:rPr>
-        <w:t>s normais do banco de dados</w:t>
-      </w:r>
-    </w:p>
-    <w:p>
-      <w:pPr>
-        <w:rPr>
-          <w:color w:val="FF0000"/>
-          <w:sz w:val="18"/>
-        </w:rPr>
-      </w:pPr>
-      <w:r>
-        <w:rPr>
-          <w:color w:val="00B0F0"/>
-          <w:sz w:val="18"/>
-        </w:rPr>
-        <w:t>Utilizou a quarta e a quinta formas normais do banco de dados</w:t>
-      </w:r>
-    </w:p>
-    <w:p>
-      <w:r>
-        <w:t>13. Executar importação e exportação da base de dados</w:t>
-      </w:r>
-    </w:p>
-    <w:p>
-      <w:pPr>
-        <w:rPr>
-          <w:color w:val="FF0000"/>
-          <w:sz w:val="18"/>
-        </w:rPr>
-      </w:pPr>
-      <w:r>
-        <w:rPr>
-          <w:color w:val="FF0000"/>
-          <w:sz w:val="18"/>
-        </w:rPr>
-        <w:t xml:space="preserve">Importou os dados </w:t>
-      </w:r>
-      <w:r>
-        <w:rPr>
-          <w:color w:val="FF0000"/>
-          <w:sz w:val="18"/>
-        </w:rPr>
-        <w:t>para o banco de dados criado de acordo a planilha recebida</w:t>
-      </w:r>
-    </w:p>
-    <w:p>
-      <w:pPr>
-        <w:rPr>
-          <w:color w:val="FF0000"/>
-          <w:sz w:val="18"/>
-        </w:rPr>
-      </w:pPr>
-      <w:r>
-        <w:rPr>
-          <w:color w:val="FF0000"/>
-          <w:sz w:val="18"/>
-        </w:rPr>
-        <w:lastRenderedPageBreak/>
-        <w:t>Os dados importados estão de acordo com os dados da planilha recebida</w:t>
-      </w:r>
-    </w:p>
-    <w:p>
-      <w:pPr>
-        <w:rPr>
-          <w:color w:val="FF0000"/>
-          <w:sz w:val="18"/>
-        </w:rPr>
-      </w:pPr>
-      <w:r>
-        <w:rPr>
-          <w:color w:val="FF0000"/>
-          <w:sz w:val="18"/>
-        </w:rPr>
-        <w:t xml:space="preserve">Exportou a base de dados para um arquivo </w:t>
-      </w:r>
-      <w:proofErr w:type="spellStart"/>
-      <w:r>
-        <w:rPr>
-          <w:color w:val="FF0000"/>
-          <w:sz w:val="18"/>
-        </w:rPr>
-        <w:t>sql</w:t>
-      </w:r>
-      <w:proofErr w:type="spellEnd"/>
-    </w:p>
-    <w:p>
-      <w:pPr>
-        <w:rPr>
-          <w:color w:val="00B0F0"/>
-          <w:sz w:val="18"/>
-        </w:rPr>
-      </w:pPr>
-      <w:r>
-        <w:rPr>
-          <w:color w:val="00B0F0"/>
-          <w:sz w:val="18"/>
-        </w:rPr>
-        <w:t xml:space="preserve">Exportou a base de dados </w:t>
-      </w:r>
-      <w:r>
-        <w:rPr>
-          <w:color w:val="00B0F0"/>
-          <w:sz w:val="18"/>
-        </w:rPr>
-        <w:t>para</w:t>
-      </w:r>
-      <w:r>
-        <w:rPr>
-          <w:color w:val="00B0F0"/>
-          <w:sz w:val="18"/>
-        </w:rPr>
-        <w:t xml:space="preserve"> um arquivo </w:t>
-      </w:r>
-      <w:proofErr w:type="spellStart"/>
-      <w:r>
-        <w:rPr>
-          <w:color w:val="00B0F0"/>
-          <w:sz w:val="18"/>
-        </w:rPr>
-        <w:t>csv</w:t>
-      </w:r>
-      <w:proofErr w:type="spellEnd"/>
-    </w:p>
-    <w:p>
-      <w:r>
-        <w:t>11. Utilizar funções nativas do banco de dados</w:t>
-      </w:r>
-    </w:p>
-    <w:p>
-      <w:pPr>
-        <w:rPr>
-          <w:color w:val="FF0000"/>
-          <w:sz w:val="18"/>
-        </w:rPr>
-      </w:pPr>
-      <w:r>
-        <w:rPr>
-          <w:color w:val="FF0000"/>
-          <w:sz w:val="18"/>
-        </w:rPr>
-        <w:t>Mostrou a quantidade de usuários após realizar a importação do banco de dados</w:t>
-      </w:r>
-    </w:p>
-    <w:p>
-      <w:pPr>
-        <w:rPr>
-          <w:color w:val="00B0F0"/>
-          <w:sz w:val="18"/>
-        </w:rPr>
-      </w:pPr>
-      <w:r>
-        <w:rPr>
-          <w:color w:val="00B0F0"/>
-          <w:sz w:val="18"/>
-        </w:rPr>
-        <w:t>Calculou</w:t>
-      </w:r>
-      <w:r>
-        <w:rPr>
-          <w:color w:val="00B0F0"/>
-          <w:sz w:val="18"/>
-        </w:rPr>
-        <w:t xml:space="preserve"> </w:t>
-      </w:r>
-      <w:r>
-        <w:rPr>
-          <w:color w:val="00B0F0"/>
-          <w:sz w:val="18"/>
-        </w:rPr>
-        <w:t>quantas dias faltam para o lançamento do filem/série escolhido</w:t>
-      </w:r>
-    </w:p>
-    <w:p>
-      <w:r>
-        <w:t xml:space="preserve">12. Aplicar programação em banco de dados utilizando </w:t>
-      </w:r>
-      <w:proofErr w:type="spellStart"/>
-      <w:r>
-        <w:t>functions</w:t>
-      </w:r>
-      <w:proofErr w:type="spellEnd"/>
-      <w:r>
-        <w:t xml:space="preserve">, </w:t>
-      </w:r>
-      <w:proofErr w:type="spellStart"/>
-      <w:r>
-        <w:t>stored</w:t>
-      </w:r>
-      <w:proofErr w:type="spellEnd"/>
-      <w:r>
-        <w:t xml:space="preserve"> procedures, triggers e eventos</w:t>
-      </w:r>
-    </w:p>
-    <w:p>
-      <w:pPr>
-        <w:rPr>
-          <w:color w:val="00B0F0"/>
-          <w:sz w:val="18"/>
-        </w:rPr>
-      </w:pPr>
-      <w:r>
-        <w:rPr>
-          <w:color w:val="00B0F0"/>
-          <w:sz w:val="18"/>
-        </w:rPr>
-        <w:t>Criou um evento para visualizar quantos dias faltam para o lançamento de um filme/série</w:t>
-      </w:r>
-    </w:p>
-    <w:p>
-      <w:pPr>
-        <w:rPr>
-          <w:color w:val="FF0000"/>
-          <w:sz w:val="18"/>
-        </w:rPr>
-      </w:pPr>
-      <w:r>
-        <w:rPr>
-          <w:color w:val="FF0000"/>
-          <w:sz w:val="18"/>
-        </w:rPr>
-        <w:t xml:space="preserve">Criou uma função para retornar </w:t>
-      </w:r>
-      <w:proofErr w:type="gramStart"/>
-      <w:r>
-        <w:rPr>
-          <w:color w:val="FF0000"/>
-          <w:sz w:val="18"/>
-        </w:rPr>
-        <w:t>a</w:t>
-      </w:r>
-      <w:proofErr w:type="gramEnd"/>
-      <w:r>
-        <w:rPr>
-          <w:color w:val="FF0000"/>
-          <w:sz w:val="18"/>
-        </w:rPr>
-        <w:t xml:space="preserve"> quantidade de filmes cadastrados de uma determinada categoria</w:t>
-      </w:r>
-    </w:p>
-    <w:p>
-      <w:r>
-        <w:t>Criar um repositório no GitHub chamado 2s2019-sprint-1-bd-opflix e incluir os arquivos abaixo:</w:t>
-      </w:r>
-    </w:p>
-    <w:p>
-      <w:r>
-        <w:t>Manhã ou Tarde</w:t>
-      </w:r>
-    </w:p>
-    <w:p>
-      <w:r>
-        <w:t>M_Documentacao_SeuNome.docx ou T_Documentacao_SeuNome.docx</w:t>
-      </w:r>
-    </w:p>
-    <w:p>
-      <w:r>
-        <w:t>M_01_SeuNome_DDL.sql ou T_01_SeuNome_DDL.sql</w:t>
-      </w:r>
-    </w:p>
-    <w:p>
-      <w:r>
-        <w:t>M_02_SeuNome_DML.sql ou T_02_SeuNome_DML.sql</w:t>
-      </w:r>
-    </w:p>
-    <w:p>
-      <w:r>
-        <w:t>M_03_SeuNome_DQL.sql ou T_03_SeuNome_DQL.sql</w:t>
-      </w:r>
-    </w:p>
-    <w:p>
-      <w:r>
-        <w:t>M_Diagrama.png(</w:t>
-      </w:r>
-      <w:proofErr w:type="spellStart"/>
-      <w:r>
-        <w:t>jpg</w:t>
-      </w:r>
-      <w:proofErr w:type="spellEnd"/>
-      <w:r>
-        <w:t>) ou T_Diagrama.png(</w:t>
-      </w:r>
-      <w:proofErr w:type="spellStart"/>
-      <w:r>
-        <w:t>jpg</w:t>
-      </w:r>
-      <w:proofErr w:type="spellEnd"/>
-      <w:r>
-        <w:t>)</w:t>
-      </w:r>
-    </w:p>
-    <w:p>
-      <w:r>
-        <w:t xml:space="preserve">Modelos: conceitual, lógico, </w:t>
-      </w:r>
-      <w:proofErr w:type="spellStart"/>
-      <w:r>
-        <w:t>excel</w:t>
-      </w:r>
-      <w:proofErr w:type="spellEnd"/>
-      <w:r>
-        <w:t>;</w:t>
-      </w:r>
-    </w:p>
-    <w:p>
-      <w:r>
-        <w:t xml:space="preserve">Nome Banco de </w:t>
-      </w:r>
-      <w:proofErr w:type="gramStart"/>
-      <w:r>
-        <w:t>Dados :</w:t>
-      </w:r>
-      <w:proofErr w:type="gramEnd"/>
-      <w:r>
-        <w:t xml:space="preserve"> </w:t>
-      </w:r>
-      <w:proofErr w:type="spellStart"/>
-      <w:r>
-        <w:t>M_OpFlix</w:t>
-      </w:r>
-      <w:proofErr w:type="spellEnd"/>
-      <w:r>
-        <w:t xml:space="preserve"> / </w:t>
-      </w:r>
-      <w:proofErr w:type="spellStart"/>
-      <w:r>
-        <w:t>T_OpFlix</w:t>
-      </w:r>
-      <w:proofErr w:type="spellEnd"/>
-    </w:p>
-    <w:p>
-      <w:pPr>
         <w:pStyle w:val="cabealho1"/>
       </w:pPr>
-      <w:bookmarkStart w:id="3" w:name="_Toc16230637"/>
+      <w:bookmarkStart w:id="4" w:name="_Toc16230637"/>
       <w:r>
         <w:t>Modelagem de Software</w:t>
       </w:r>
-      <w:bookmarkEnd w:id="3"/>
+      <w:bookmarkEnd w:id="4"/>
     </w:p>
     <w:p>
       <w:r>
@@ -2376,11 +1554,11 @@
       <w:pPr>
         <w:pStyle w:val="cabealho2"/>
       </w:pPr>
-      <w:bookmarkStart w:id="4" w:name="_Toc16230638"/>
+      <w:bookmarkStart w:id="5" w:name="_Toc16230638"/>
       <w:r>
         <w:t>Modelo Lógico</w:t>
       </w:r>
-      <w:bookmarkEnd w:id="4"/>
+      <w:bookmarkEnd w:id="5"/>
     </w:p>
     <w:p>
       <w:r>
@@ -2402,7 +1580,6 @@
         <w:rPr>
           <w:noProof/>
         </w:rPr>
-        <w:lastRenderedPageBreak/>
         <w:drawing>
           <wp:inline distT="0" distB="0" distL="0" distR="0" wp14:anchorId="29EFD391" wp14:editId="1BF62597">
             <wp:extent cx="3609975" cy="3133725"/>
@@ -2452,11 +1629,11 @@
       <w:pPr>
         <w:pStyle w:val="cabealho2"/>
       </w:pPr>
-      <w:bookmarkStart w:id="5" w:name="_Toc16230639"/>
+      <w:bookmarkStart w:id="6" w:name="_Toc16230639"/>
       <w:r>
         <w:t>Modelo Físico</w:t>
       </w:r>
-      <w:bookmarkEnd w:id="5"/>
+      <w:bookmarkEnd w:id="6"/>
     </w:p>
     <w:p>
       <w:r>
@@ -2477,6 +1654,7 @@
         <w:rPr>
           <w:noProof/>
         </w:rPr>
+        <w:lastRenderedPageBreak/>
         <w:drawing>
           <wp:inline distT="0" distB="0" distL="0" distR="0" wp14:anchorId="3F3748DC" wp14:editId="47231822">
             <wp:extent cx="5079813" cy="2809875"/>
@@ -2582,12 +1760,11 @@
       <w:pPr>
         <w:pStyle w:val="cabealho2"/>
       </w:pPr>
-      <w:bookmarkStart w:id="6" w:name="_Toc16230640"/>
-      <w:r>
-        <w:lastRenderedPageBreak/>
+      <w:bookmarkStart w:id="7" w:name="_Toc16230640"/>
+      <w:r>
         <w:t>Modelo Conceitual</w:t>
       </w:r>
-      <w:bookmarkEnd w:id="6"/>
+      <w:bookmarkEnd w:id="7"/>
     </w:p>
     <w:p>
       <w:r>
@@ -2655,18 +1832,6 @@
     <w:p/>
     <w:p>
       <w:pPr>
-        <w:jc w:val="center"/>
-      </w:pPr>
-    </w:p>
-    <w:p>
-      <w:pPr>
-        <w:jc w:val="center"/>
-      </w:pPr>
-    </w:p>
-    <w:p/>
-    <w:p/>
-    <w:p>
-      <w:pPr>
         <w:sectPr>
           <w:footerReference w:type="default" r:id="rId15"/>
           <w:pgSz w:w="11907" w:h="16839" w:code="9"/>
@@ -2678,19 +1843,22 @@
     </w:p>
     <w:p>
       <w:pPr>
-        <w:pStyle w:val="cabealho2"/>
-      </w:pPr>
-      <w:bookmarkStart w:id="7" w:name="_Toc16230641"/>
+        <w:pStyle w:val="cabealho1"/>
+      </w:pPr>
       <w:r>
         <w:lastRenderedPageBreak/>
         <w:t>Cronograma</w:t>
       </w:r>
-      <w:bookmarkStart w:id="8" w:name="_GoBack"/>
-      <w:bookmarkEnd w:id="7"/>
-      <w:bookmarkEnd w:id="8"/>
-    </w:p>
-    <w:p/>
-    <w:p>
+    </w:p>
+    <w:p>
+      <w:r>
+        <w:t>Todas as atividades são colocadas em um quadro, encontrado no link abaixo:</w:t>
+      </w:r>
+    </w:p>
+    <w:p>
+      <w:pPr>
+        <w:jc w:val="center"/>
+      </w:pPr>
       <w:proofErr w:type="spellStart"/>
       <w:r>
         <w:t>Trello</w:t>
@@ -2708,7 +1876,27 @@
         </w:r>
       </w:hyperlink>
     </w:p>
-    <w:p>
+    <w:p/>
+    <w:p>
+      <w:pPr>
+        <w:pStyle w:val="cabealho1"/>
+      </w:pPr>
+      <w:r>
+        <w:t>Acesso aos arquivos</w:t>
+      </w:r>
+    </w:p>
+    <w:p>
+      <w:r>
+        <w:t>Os arquivos estão disponíveis para visualização através do link:</w:t>
+      </w:r>
+    </w:p>
+    <w:p>
+      <w:pPr>
+        <w:jc w:val="center"/>
+        <w:rPr>
+          <w:rStyle w:val="Hyperlink"/>
+        </w:rPr>
+      </w:pPr>
       <w:r>
         <w:t xml:space="preserve">GitHub: </w:t>
       </w:r>
@@ -2721,6 +1909,165 @@
         </w:r>
       </w:hyperlink>
     </w:p>
+    <w:p>
+      <w:pPr>
+        <w:rPr>
+          <w:rStyle w:val="Hyperlink"/>
+          <w:u w:val="none"/>
+        </w:rPr>
+      </w:pPr>
+      <w:proofErr w:type="gramStart"/>
+      <w:r>
+        <w:rPr>
+          <w:rStyle w:val="Hyperlink"/>
+          <w:u w:val="none"/>
+        </w:rPr>
+        <w:t>Os diagramas do banco de dados tem</w:t>
+      </w:r>
+      <w:proofErr w:type="gramEnd"/>
+      <w:r>
+        <w:rPr>
+          <w:rStyle w:val="Hyperlink"/>
+          <w:u w:val="none"/>
+        </w:rPr>
+        <w:t xml:space="preserve"> sua descrição no nome. Para verificar a criação do banco de dados, deve-se utilizar o SQL Server, e abrir os programas conforme a ordem: </w:t>
+      </w:r>
+    </w:p>
+    <w:p>
+      <w:pPr>
+        <w:pStyle w:val="PargrafodaLista"/>
+        <w:numPr>
+          <w:ilvl w:val="0"/>
+          <w:numId w:val="13"/>
+        </w:numPr>
+      </w:pPr>
+      <w:r>
+        <w:t>M_01_</w:t>
+      </w:r>
+      <w:r>
+        <w:t>Cleis</w:t>
+      </w:r>
+      <w:r>
+        <w:t xml:space="preserve">_DDL.sql </w:t>
+      </w:r>
+    </w:p>
+    <w:p>
+      <w:pPr>
+        <w:pStyle w:val="PargrafodaLista"/>
+        <w:numPr>
+          <w:ilvl w:val="0"/>
+          <w:numId w:val="13"/>
+        </w:numPr>
+      </w:pPr>
+      <w:r>
+        <w:t>M_02_</w:t>
+      </w:r>
+      <w:r>
+        <w:t>Cleis</w:t>
+      </w:r>
+      <w:r>
+        <w:t>_DML.</w:t>
+      </w:r>
+    </w:p>
+    <w:p>
+      <w:pPr>
+        <w:pStyle w:val="PargrafodaLista"/>
+        <w:numPr>
+          <w:ilvl w:val="0"/>
+          <w:numId w:val="13"/>
+        </w:numPr>
+        <w:rPr>
+          <w:color w:val="4C483D" w:themeColor="hyperlink"/>
+          <w:u w:val="single"/>
+        </w:rPr>
+      </w:pPr>
+      <w:r>
+        <w:t>M_03_</w:t>
+      </w:r>
+      <w:r>
+        <w:t>Cleis</w:t>
+      </w:r>
+      <w:r>
+        <w:t>_DQL.sql</w:t>
+      </w:r>
+    </w:p>
+    <w:p>
+      <w:pPr>
+        <w:rPr>
+          <w:rStyle w:val="Hyperlink"/>
+          <w:u w:val="none"/>
+        </w:rPr>
+      </w:pPr>
+      <w:r>
+        <w:rPr>
+          <w:rStyle w:val="Hyperlink"/>
+          <w:u w:val="none"/>
+        </w:rPr>
+        <w:t xml:space="preserve">Observe os comentários (em verde) e siga as </w:t>
+      </w:r>
+      <w:proofErr w:type="spellStart"/>
+      <w:r>
+        <w:rPr>
+          <w:rStyle w:val="Hyperlink"/>
+          <w:u w:val="none"/>
+        </w:rPr>
+        <w:t>as</w:t>
+      </w:r>
+      <w:proofErr w:type="spellEnd"/>
+      <w:r>
+        <w:rPr>
+          <w:rStyle w:val="Hyperlink"/>
+          <w:u w:val="none"/>
+        </w:rPr>
+        <w:t xml:space="preserve"> instruções conforme escrito. Para cada comando acontecer, é necessário </w:t>
+      </w:r>
+      <w:proofErr w:type="gramStart"/>
+      <w:r>
+        <w:rPr>
+          <w:rStyle w:val="Hyperlink"/>
+          <w:u w:val="none"/>
+        </w:rPr>
+        <w:t>a</w:t>
+      </w:r>
+      <w:proofErr w:type="gramEnd"/>
+      <w:r>
+        <w:rPr>
+          <w:rStyle w:val="Hyperlink"/>
+          <w:u w:val="none"/>
+        </w:rPr>
+        <w:t xml:space="preserve"> sua seleção e rodar através da tecla F5. </w:t>
+      </w:r>
+    </w:p>
+    <w:p>
+      <w:pPr>
+        <w:rPr>
+          <w:rStyle w:val="Hyperlink"/>
+          <w:u w:val="none"/>
+        </w:rPr>
+      </w:pPr>
+      <w:r>
+        <w:rPr>
+          <w:rStyle w:val="Hyperlink"/>
+          <w:u w:val="none"/>
+        </w:rPr>
+        <w:t xml:space="preserve"> </w:t>
+      </w:r>
+    </w:p>
+    <w:p>
+      <w:pPr>
+        <w:rPr>
+          <w:rStyle w:val="Hyperlink"/>
+        </w:rPr>
+      </w:pPr>
+    </w:p>
+    <w:p>
+      <w:pPr>
+        <w:rPr>
+          <w:rStyle w:val="Hyperlink"/>
+        </w:rPr>
+      </w:pPr>
+    </w:p>
+    <w:p/>
     <w:p>
       <w:r>
         <w:br w:type="page"/>
@@ -3387,6 +2734,92 @@
     </w:lvl>
   </w:abstractNum>
   <w:abstractNum w:abstractNumId="5" w15:restartNumberingAfterBreak="0">
+    <w:nsid w:val="43F26C51"/>
+    <w:multiLevelType w:val="hybridMultilevel"/>
+    <w:tmpl w:val="388EF99A"/>
+    <w:lvl w:ilvl="0" w:tplc="0416000F">
+      <w:start w:val="1"/>
+      <w:numFmt w:val="decimal"/>
+      <w:lvlText w:val="%1."/>
+      <w:lvlJc w:val="left"/>
+      <w:pPr>
+        <w:ind w:left="720" w:hanging="360"/>
+      </w:pPr>
+    </w:lvl>
+    <w:lvl w:ilvl="1" w:tplc="04160019" w:tentative="1">
+      <w:start w:val="1"/>
+      <w:numFmt w:val="lowerLetter"/>
+      <w:lvlText w:val="%2."/>
+      <w:lvlJc w:val="left"/>
+      <w:pPr>
+        <w:ind w:left="1440" w:hanging="360"/>
+      </w:pPr>
+    </w:lvl>
+    <w:lvl w:ilvl="2" w:tplc="0416001B" w:tentative="1">
+      <w:start w:val="1"/>
+      <w:numFmt w:val="lowerRoman"/>
+      <w:lvlText w:val="%3."/>
+      <w:lvlJc w:val="right"/>
+      <w:pPr>
+        <w:ind w:left="2160" w:hanging="180"/>
+      </w:pPr>
+    </w:lvl>
+    <w:lvl w:ilvl="3" w:tplc="0416000F" w:tentative="1">
+      <w:start w:val="1"/>
+      <w:numFmt w:val="decimal"/>
+      <w:lvlText w:val="%4."/>
+      <w:lvlJc w:val="left"/>
+      <w:pPr>
+        <w:ind w:left="2880" w:hanging="360"/>
+      </w:pPr>
+    </w:lvl>
+    <w:lvl w:ilvl="4" w:tplc="04160019" w:tentative="1">
+      <w:start w:val="1"/>
+      <w:numFmt w:val="lowerLetter"/>
+      <w:lvlText w:val="%5."/>
+      <w:lvlJc w:val="left"/>
+      <w:pPr>
+        <w:ind w:left="3600" w:hanging="360"/>
+      </w:pPr>
+    </w:lvl>
+    <w:lvl w:ilvl="5" w:tplc="0416001B" w:tentative="1">
+      <w:start w:val="1"/>
+      <w:numFmt w:val="lowerRoman"/>
+      <w:lvlText w:val="%6."/>
+      <w:lvlJc w:val="right"/>
+      <w:pPr>
+        <w:ind w:left="4320" w:hanging="180"/>
+      </w:pPr>
+    </w:lvl>
+    <w:lvl w:ilvl="6" w:tplc="0416000F" w:tentative="1">
+      <w:start w:val="1"/>
+      <w:numFmt w:val="decimal"/>
+      <w:lvlText w:val="%7."/>
+      <w:lvlJc w:val="left"/>
+      <w:pPr>
+        <w:ind w:left="5040" w:hanging="360"/>
+      </w:pPr>
+    </w:lvl>
+    <w:lvl w:ilvl="7" w:tplc="04160019" w:tentative="1">
+      <w:start w:val="1"/>
+      <w:numFmt w:val="lowerLetter"/>
+      <w:lvlText w:val="%8."/>
+      <w:lvlJc w:val="left"/>
+      <w:pPr>
+        <w:ind w:left="5760" w:hanging="360"/>
+      </w:pPr>
+    </w:lvl>
+    <w:lvl w:ilvl="8" w:tplc="0416001B" w:tentative="1">
+      <w:start w:val="1"/>
+      <w:numFmt w:val="lowerRoman"/>
+      <w:lvlText w:val="%9."/>
+      <w:lvlJc w:val="right"/>
+      <w:pPr>
+        <w:ind w:left="6480" w:hanging="180"/>
+      </w:pPr>
+    </w:lvl>
+  </w:abstractNum>
+  <w:abstractNum w:abstractNumId="6" w15:restartNumberingAfterBreak="0">
     <w:nsid w:val="4AE56C24"/>
     <w:multiLevelType w:val="hybridMultilevel"/>
     <w:tmpl w:val="C8B68AA6"/>
@@ -3476,7 +2909,7 @@
       </w:pPr>
     </w:lvl>
   </w:abstractNum>
-  <w:abstractNum w:abstractNumId="6" w15:restartNumberingAfterBreak="0">
+  <w:abstractNum w:abstractNumId="7" w15:restartNumberingAfterBreak="0">
     <w:nsid w:val="4C801AB4"/>
     <w:multiLevelType w:val="hybridMultilevel"/>
     <w:tmpl w:val="AC3CF93C"/>
@@ -3565,7 +2998,7 @@
       </w:pPr>
     </w:lvl>
   </w:abstractNum>
-  <w:abstractNum w:abstractNumId="7" w15:restartNumberingAfterBreak="0">
+  <w:abstractNum w:abstractNumId="8" w15:restartNumberingAfterBreak="0">
     <w:nsid w:val="506F0051"/>
     <w:multiLevelType w:val="hybridMultilevel"/>
     <w:tmpl w:val="9D72C9F8"/>
@@ -3652,7 +3085,7 @@
       </w:pPr>
     </w:lvl>
   </w:abstractNum>
-  <w:abstractNum w:abstractNumId="8" w15:restartNumberingAfterBreak="0">
+  <w:abstractNum w:abstractNumId="9" w15:restartNumberingAfterBreak="0">
     <w:nsid w:val="5C5614DF"/>
     <w:multiLevelType w:val="hybridMultilevel"/>
     <w:tmpl w:val="ABE60496"/>
@@ -3738,7 +3171,7 @@
       </w:pPr>
     </w:lvl>
   </w:abstractNum>
-  <w:abstractNum w:abstractNumId="9" w15:restartNumberingAfterBreak="0">
+  <w:abstractNum w:abstractNumId="10" w15:restartNumberingAfterBreak="0">
     <w:nsid w:val="5FB44480"/>
     <w:multiLevelType w:val="hybridMultilevel"/>
     <w:tmpl w:val="33C0AF4E"/>
@@ -3827,7 +3260,7 @@
       </w:pPr>
     </w:lvl>
   </w:abstractNum>
-  <w:abstractNum w:abstractNumId="10" w15:restartNumberingAfterBreak="0">
+  <w:abstractNum w:abstractNumId="11" w15:restartNumberingAfterBreak="0">
     <w:nsid w:val="601835AD"/>
     <w:multiLevelType w:val="hybridMultilevel"/>
     <w:tmpl w:val="D08062E8"/>
@@ -3940,7 +3373,7 @@
       </w:rPr>
     </w:lvl>
   </w:abstractNum>
-  <w:abstractNum w:abstractNumId="11" w15:restartNumberingAfterBreak="0">
+  <w:abstractNum w:abstractNumId="12" w15:restartNumberingAfterBreak="0">
     <w:nsid w:val="70692D48"/>
     <w:multiLevelType w:val="hybridMultilevel"/>
     <w:tmpl w:val="C218AFB6"/>
@@ -4030,7 +3463,7 @@
     </w:lvl>
   </w:abstractNum>
   <w:num w:numId="1">
-    <w:abstractNumId w:val="5"/>
+    <w:abstractNumId w:val="6"/>
   </w:num>
   <w:num w:numId="2">
     <w:abstractNumId w:val="1"/>
@@ -4039,7 +3472,7 @@
     <w:abstractNumId w:val="4"/>
   </w:num>
   <w:num w:numId="4">
-    <w:abstractNumId w:val="7"/>
+    <w:abstractNumId w:val="8"/>
   </w:num>
   <w:num w:numId="5">
     <w:abstractNumId w:val="0"/>
@@ -4048,22 +3481,25 @@
     <w:abstractNumId w:val="2"/>
   </w:num>
   <w:num w:numId="7">
-    <w:abstractNumId w:val="10"/>
+    <w:abstractNumId w:val="11"/>
   </w:num>
   <w:num w:numId="8">
-    <w:abstractNumId w:val="11"/>
+    <w:abstractNumId w:val="12"/>
   </w:num>
   <w:num w:numId="9">
     <w:abstractNumId w:val="3"/>
   </w:num>
   <w:num w:numId="10">
-    <w:abstractNumId w:val="6"/>
+    <w:abstractNumId w:val="7"/>
   </w:num>
   <w:num w:numId="11">
+    <w:abstractNumId w:val="10"/>
+  </w:num>
+  <w:num w:numId="12">
     <w:abstractNumId w:val="9"/>
   </w:num>
-  <w:num w:numId="12">
-    <w:abstractNumId w:val="8"/>
+  <w:num w:numId="13">
+    <w:abstractNumId w:val="5"/>
   </w:num>
 </w:numbering>
 </file>
@@ -5598,6 +5034,7 @@
     <w:rsid w:val="00571EE0"/>
     <w:rsid w:val="006E63F0"/>
     <w:rsid w:val="006F4447"/>
+    <w:rsid w:val="007116AC"/>
     <w:rsid w:val="00973EE1"/>
     <w:rsid w:val="00AC3D2E"/>
     <w:rsid w:val="00B153BD"/>
@@ -6326,7 +5763,7 @@
 </file>
 
 <file path=customXml/itemProps3.xml><?xml version="1.0" encoding="utf-8"?>
-<ds:datastoreItem xmlns:ds="http://schemas.openxmlformats.org/officeDocument/2006/customXml" ds:itemID="{08A9F961-0805-427C-A7C1-1278CC45206E}">
+<ds:datastoreItem xmlns:ds="http://schemas.openxmlformats.org/officeDocument/2006/customXml" ds:itemID="{7A22317F-772D-4835-98EF-AA7E0FB95BE8}">
   <ds:schemaRefs>
     <ds:schemaRef ds:uri="http://schemas.openxmlformats.org/officeDocument/2006/bibliography"/>
   </ds:schemaRefs>

</xml_diff>